<commit_message>
Recalculated table 2 stats for obesity outcome.
Realized while updating the obesity analysis script (and incorporating it into the repository) that the follow-up cap will impact each outcome separately. As such, the statistics for table 2 need to be calculated separately. Reproduced various output after making this correction.

This commit represents all of the status of work prior to the Tuesday, May 3 meeting.
</commit_message>
<xml_diff>
--- a/output/table1-xtabSNByCohortCharacteristics.docx
+++ b/output/table1-xtabSNByCohortCharacteristics.docx
@@ -1958,14 +1958,28 @@
                 <w:rFonts w:ascii="Calibri" w:eastAsia="Times New Roman" w:hAnsi="Calibri" w:cs="Calibri"/>
                 <w:color w:val="000000"/>
               </w:rPr>
-              <w:t>1</w:t>
-            </w:r>
-            <w:r>
-              <w:rPr>
-                <w:rFonts w:ascii="Calibri" w:eastAsia="Times New Roman" w:hAnsi="Calibri" w:cs="Calibri"/>
-                <w:color w:val="000000"/>
-              </w:rPr>
-              <w:t>115 (307, 1955)</w:t>
+              <w:t>1115</w:t>
+            </w:r>
+            <w:r>
+              <w:rPr>
+                <w:rFonts w:ascii="Calibri" w:eastAsia="Times New Roman" w:hAnsi="Calibri" w:cs="Calibri"/>
+                <w:color w:val="000000"/>
+              </w:rPr>
+              <w:t xml:space="preserve"> (3</w:t>
+            </w:r>
+            <w:r>
+              <w:rPr>
+                <w:rFonts w:ascii="Calibri" w:eastAsia="Times New Roman" w:hAnsi="Calibri" w:cs="Calibri"/>
+                <w:color w:val="000000"/>
+              </w:rPr>
+              <w:t>07, 1825</w:t>
+            </w:r>
+            <w:r>
+              <w:rPr>
+                <w:rFonts w:ascii="Calibri" w:eastAsia="Times New Roman" w:hAnsi="Calibri" w:cs="Calibri"/>
+                <w:color w:val="000000"/>
+              </w:rPr>
+              <w:t>)</w:t>
             </w:r>
           </w:p>
         </w:tc>

</xml_diff>